<commit_message>
Add results for part B
</commit_message>
<xml_diff>
--- a/report.docx
+++ b/report.docx
@@ -20,15 +20,7 @@
     </w:p>
     <w:p>
       <w:r>
-        <w:t xml:space="preserve">Your report should contain </w:t>
-      </w:r>
-      <w:proofErr w:type="gramStart"/>
-      <w:r>
-        <w:t>a sections</w:t>
-      </w:r>
-      <w:proofErr w:type="gramEnd"/>
-      <w:r>
-        <w:t xml:space="preserve"> on</w:t>
+        <w:t>Your report should contain a sections on</w:t>
       </w:r>
     </w:p>
     <w:p>
@@ -95,13 +87,8 @@
           <w:numId w:val="1"/>
         </w:numPr>
       </w:pPr>
-      <w:proofErr w:type="spellStart"/>
-      <w:r>
-        <w:t>NumPy</w:t>
-      </w:r>
-      <w:proofErr w:type="spellEnd"/>
-      <w:r>
-        <w:t xml:space="preserve"> is a library </w:t>
+      <w:r>
+        <w:t xml:space="preserve">NumPy is a library </w:t>
       </w:r>
       <w:r>
         <w:t>specializing in complicated mathematical structures.</w:t>
@@ -109,21 +96,11 @@
       <w:r>
         <w:t xml:space="preserve"> </w:t>
       </w:r>
-      <w:proofErr w:type="spellStart"/>
-      <w:r>
-        <w:t>NumPy</w:t>
-      </w:r>
-      <w:proofErr w:type="spellEnd"/>
-      <w:r>
-        <w:t xml:space="preserve"> was the vector and </w:t>
-      </w:r>
-      <w:proofErr w:type="spellStart"/>
-      <w:r>
-        <w:t>ndarray</w:t>
-      </w:r>
-      <w:proofErr w:type="spellEnd"/>
-      <w:r>
-        <w:t xml:space="preserve"> </w:t>
+      <w:r>
+        <w:t xml:space="preserve">NumPy was the vector and </w:t>
+      </w:r>
+      <w:r>
+        <w:t xml:space="preserve">ndarray </w:t>
       </w:r>
       <w:r>
         <w:t>handler</w:t>
@@ -132,11 +109,7 @@
         <w:t>, which is mathematically equivalent to a matric</w:t>
       </w:r>
       <w:r>
-        <w:t xml:space="preserve">. I also used it for finding v = </w:t>
-      </w:r>
-      <w:proofErr w:type="spellStart"/>
-      <w:r>
-        <w:t>w</w:t>
+        <w:t>. I also used it for finding v = w</w:t>
       </w:r>
       <w:r>
         <w:rPr>
@@ -145,11 +118,7 @@
         <w:t>T</w:t>
       </w:r>
       <w:r>
-        <w:t>x</w:t>
-      </w:r>
-      <w:proofErr w:type="spellEnd"/>
-      <w:r>
-        <w:t xml:space="preserve"> as well as storing the weights and biases throughout the program</w:t>
+        <w:t>x as well as storing the weights and biases throughout the program</w:t>
       </w:r>
     </w:p>
     <w:p>
@@ -164,15 +133,7 @@
         <w:t xml:space="preserve">Pandas is a library that has a simple and elegant way to parse CSV files into </w:t>
       </w:r>
       <w:r>
-        <w:t xml:space="preserve">a structure called a </w:t>
-      </w:r>
-      <w:proofErr w:type="spellStart"/>
-      <w:r>
-        <w:t>Dataframe</w:t>
-      </w:r>
-      <w:proofErr w:type="spellEnd"/>
-      <w:r>
-        <w:t xml:space="preserve"> which resembles an SQL table</w:t>
+        <w:t>a structure called a Dataframe which resembles an SQL table</w:t>
       </w:r>
       <w:r>
         <w:t xml:space="preserve">. I used this library </w:t>
@@ -187,29 +148,8 @@
         <w:t xml:space="preserve"> the training data with labels from CSV files. Pandas also has a function </w:t>
       </w:r>
       <w:r>
-        <w:t xml:space="preserve">that converts a </w:t>
-      </w:r>
-      <w:proofErr w:type="spellStart"/>
-      <w:r>
-        <w:t>dataframe</w:t>
-      </w:r>
-      <w:proofErr w:type="spellEnd"/>
-      <w:r>
-        <w:t xml:space="preserve"> to a </w:t>
-      </w:r>
-      <w:proofErr w:type="spellStart"/>
-      <w:r>
-        <w:t>NumPy</w:t>
-      </w:r>
-      <w:proofErr w:type="spellEnd"/>
-      <w:r>
-        <w:t xml:space="preserve"> </w:t>
-      </w:r>
-      <w:proofErr w:type="spellStart"/>
-      <w:r>
-        <w:t>ndarray</w:t>
-      </w:r>
-      <w:proofErr w:type="spellEnd"/>
+        <w:t>that converts a dataframe to a NumPy ndarray</w:t>
+      </w:r>
       <w:r>
         <w:t>, making it a very easy library to implement</w:t>
       </w:r>
@@ -222,13 +162,8 @@
           <w:numId w:val="1"/>
         </w:numPr>
       </w:pPr>
-      <w:proofErr w:type="spellStart"/>
-      <w:r>
-        <w:t>PPrint</w:t>
-      </w:r>
-      <w:proofErr w:type="spellEnd"/>
-      <w:r>
-        <w:t xml:space="preserve"> is a Python library that allows for stylized printing</w:t>
+      <w:r>
+        <w:t>PPrint is a Python library that allows for stylized printing</w:t>
       </w:r>
       <w:r>
         <w:t xml:space="preserve"> such as </w:t>
@@ -257,13 +192,8 @@
           <w:numId w:val="1"/>
         </w:numPr>
       </w:pPr>
-      <w:proofErr w:type="spellStart"/>
-      <w:r>
-        <w:t>ArgParse</w:t>
-      </w:r>
-      <w:proofErr w:type="spellEnd"/>
-      <w:r>
-        <w:t xml:space="preserve"> has functions for passing arguments to the python file</w:t>
+      <w:r>
+        <w:t>ArgParse has functions for passing arguments to the python file</w:t>
       </w:r>
       <w:r>
         <w:t xml:space="preserve"> via command line</w:t>
@@ -295,13 +225,8 @@
           <w:numId w:val="1"/>
         </w:numPr>
       </w:pPr>
-      <w:proofErr w:type="spellStart"/>
-      <w:r>
-        <w:t>MatPlotLib</w:t>
-      </w:r>
-      <w:proofErr w:type="spellEnd"/>
-      <w:r>
-        <w:t xml:space="preserve">. This library is used for building graphs and plotting points and curves. I used this library to </w:t>
+      <w:r>
+        <w:t xml:space="preserve">MatPlotLib. This library is used for building graphs and plotting points and curves. I used this library to </w:t>
       </w:r>
       <w:r>
         <w:t xml:space="preserve">build the graphs asked for in part A, such as error per epoch and the data itself. </w:t>
@@ -447,11 +372,7 @@
         </w:numPr>
       </w:pPr>
       <w:r>
-        <w:t xml:space="preserve">Calculate the momentum term using predefined momentum constant and the previous change in </w:t>
-      </w:r>
-      <w:proofErr w:type="spellStart"/>
-      <w:r>
-        <w:t>w</w:t>
+        <w:t>Calculate the momentum term using predefined momentum constant and the previous change in w</w:t>
       </w:r>
       <w:r>
         <w:rPr>
@@ -459,7 +380,6 @@
         </w:rPr>
         <w:t>ji</w:t>
       </w:r>
-      <w:proofErr w:type="spellEnd"/>
     </w:p>
     <w:p>
       <w:pPr>
@@ -509,11 +429,7 @@
         <w:t xml:space="preserve">Multiply the </w:t>
       </w:r>
       <w:r>
-        <w:t xml:space="preserve">delta for neuron j with the predefined constant for learning rate as well the value of the source neuron for weight </w:t>
-      </w:r>
-      <w:proofErr w:type="spellStart"/>
-      <w:r>
-        <w:t>w</w:t>
+        <w:t>delta for neuron j with the predefined constant for learning rate as well the value of the source neuron for weight w</w:t>
       </w:r>
       <w:r>
         <w:rPr>
@@ -521,7 +437,6 @@
         </w:rPr>
         <w:t>ji</w:t>
       </w:r>
-      <w:proofErr w:type="spellEnd"/>
     </w:p>
     <w:p>
       <w:pPr>
@@ -532,11 +447,7 @@
         </w:numPr>
       </w:pPr>
       <w:r>
-        <w:t xml:space="preserve">Add the value calculated in part c to the current value of </w:t>
-      </w:r>
-      <w:proofErr w:type="spellStart"/>
-      <w:r>
-        <w:t>w</w:t>
+        <w:t>Add the value calculated in part c to the current value of w</w:t>
       </w:r>
       <w:r>
         <w:rPr>
@@ -544,13 +455,8 @@
         </w:rPr>
         <w:t>ji</w:t>
       </w:r>
-      <w:proofErr w:type="spellEnd"/>
-      <w:r>
-        <w:t xml:space="preserve"> and assign that value as the next </w:t>
-      </w:r>
-      <w:proofErr w:type="spellStart"/>
-      <w:r>
-        <w:t>w</w:t>
+      <w:r>
+        <w:t xml:space="preserve"> and assign that value as the next w</w:t>
       </w:r>
       <w:r>
         <w:rPr>
@@ -558,7 +464,6 @@
         </w:rPr>
         <w:t>ji</w:t>
       </w:r>
-      <w:proofErr w:type="spellEnd"/>
     </w:p>
     <w:p>
       <w:r>
@@ -573,26 +478,8 @@
           <w:numId w:val="3"/>
         </w:numPr>
       </w:pPr>
-      <w:proofErr w:type="spellStart"/>
-      <w:proofErr w:type="gramStart"/>
-      <w:r>
-        <w:t>Init</w:t>
-      </w:r>
-      <w:proofErr w:type="spellEnd"/>
-      <w:r>
-        <w:t>(</w:t>
-      </w:r>
-      <w:proofErr w:type="gramEnd"/>
-      <w:r>
-        <w:t xml:space="preserve">) – parse the arguments passed in from the command line and create the w1, w2, b1, b2, </w:t>
-      </w:r>
-      <w:proofErr w:type="spellStart"/>
-      <w:r>
-        <w:t>train_data</w:t>
-      </w:r>
-      <w:proofErr w:type="spellEnd"/>
-      <w:r>
-        <w:t>, and label matrices for which to run</w:t>
+      <w:r>
+        <w:t>Init() – parse the arguments passed in from the command line and create the w1, w2, b1, b2, train_data, and label matrices for which to run</w:t>
       </w:r>
     </w:p>
     <w:p>
@@ -603,13 +490,8 @@
           <w:numId w:val="3"/>
         </w:numPr>
       </w:pPr>
-      <w:proofErr w:type="gramStart"/>
-      <w:r>
-        <w:t>Run(</w:t>
-      </w:r>
-      <w:proofErr w:type="gramEnd"/>
-      <w:r>
-        <w:t>) – randomize the data, and continue to run epochs until the termination condition is met</w:t>
+      <w:r>
+        <w:t>Run() – randomize the data, and continue to run epochs until the termination condition is met</w:t>
       </w:r>
     </w:p>
     <w:p>
@@ -620,13 +502,8 @@
           <w:numId w:val="3"/>
         </w:numPr>
       </w:pPr>
-      <w:proofErr w:type="gramStart"/>
-      <w:r>
-        <w:t>Epoch(</w:t>
-      </w:r>
-      <w:proofErr w:type="gramEnd"/>
-      <w:r>
-        <w:t>) – present each training point to the network and update weights</w:t>
+      <w:r>
+        <w:t>Epoch() – present each training point to the network and update weights</w:t>
       </w:r>
     </w:p>
     <w:p>
@@ -637,45 +514,16 @@
           <w:numId w:val="3"/>
         </w:numPr>
       </w:pPr>
-      <w:proofErr w:type="gramStart"/>
-      <w:r>
-        <w:t>Backpropagate(</w:t>
-      </w:r>
-      <w:proofErr w:type="gramEnd"/>
-      <w:r>
-        <w:t>) – update all weights given the output, labels, and current and previous values of the weights</w:t>
-      </w:r>
-    </w:p>
-    <w:p>
-      <w:r>
-        <w:t xml:space="preserve">I also have many helper functions to keep logic in one place, such as the fi or </w:t>
-      </w:r>
-      <w:proofErr w:type="spellStart"/>
-      <w:r>
-        <w:t>fi_prime</w:t>
-      </w:r>
-      <w:proofErr w:type="spellEnd"/>
-      <w:r>
-        <w:t xml:space="preserve"> </w:t>
-      </w:r>
-      <w:r>
-        <w:t xml:space="preserve">function. After the network has converged, I also have functions like </w:t>
-      </w:r>
-      <w:proofErr w:type="spellStart"/>
-      <w:r>
-        <w:t>print_results</w:t>
-      </w:r>
-      <w:proofErr w:type="spellEnd"/>
-      <w:r>
-        <w:t xml:space="preserve"> to </w:t>
-      </w:r>
-      <w:proofErr w:type="gramStart"/>
-      <w:r>
-        <w:t>actually show</w:t>
-      </w:r>
-      <w:proofErr w:type="gramEnd"/>
-      <w:r>
-        <w:t xml:space="preserve"> the results in a legible way as well as functions to present the graphs needed for part A. </w:t>
+      <w:r>
+        <w:t>Backpropagate() – update all weights given the output, labels, and current and previous values of the weights</w:t>
+      </w:r>
+    </w:p>
+    <w:p>
+      <w:r>
+        <w:t xml:space="preserve">I also have many helper functions to keep logic in one place, such as the fi or fi_prime </w:t>
+      </w:r>
+      <w:r>
+        <w:t xml:space="preserve">function. After the network has converged, I also have functions like print_results to actually show the results in a legible way as well as functions to present the graphs needed for part A. </w:t>
       </w:r>
     </w:p>
     <w:p/>
@@ -685,6 +533,19 @@
       </w:pPr>
       <w:r>
         <w:t>Algorithm Results</w:t>
+      </w:r>
+    </w:p>
+    <w:p>
+      <w:r>
+        <w:t>The algorithm was not changed for parts A and B. The same functions were utilized for both parts of the assignment</w:t>
+      </w:r>
+    </w:p>
+    <w:p>
+      <w:pPr>
+        <w:pStyle w:val="Heading3"/>
+      </w:pPr>
+      <w:r>
+        <w:t>Part A</w:t>
       </w:r>
     </w:p>
     <w:p>
@@ -953,6 +814,7 @@
           </w:tcPr>
           <w:p>
             <w:r>
+              <w:lastRenderedPageBreak/>
               <w:t>w</w:t>
             </w:r>
             <w:r>
@@ -1105,7 +967,6 @@
           </w:tcPr>
           <w:p>
             <w:r>
-              <w:lastRenderedPageBreak/>
               <w:t>w</w:t>
             </w:r>
             <w:r>
@@ -1772,10 +1633,7 @@
           </w:tcPr>
           <w:p>
             <w:r>
-              <w:t>-</w:t>
-            </w:r>
-            <w:r>
-              <w:t>1.7356</w:t>
+              <w:t>-1.7356</w:t>
             </w:r>
           </w:p>
         </w:tc>
@@ -1849,7 +1707,719 @@
         </w:tc>
       </w:tr>
     </w:tbl>
-    <w:p>
+    <w:p/>
+    <w:p>
+      <w:pPr>
+        <w:pStyle w:val="Heading3"/>
+      </w:pPr>
+      <w:r>
+        <w:t>Part B</w:t>
+      </w:r>
+    </w:p>
+    <w:p>
+      <w:r>
+        <w:t xml:space="preserve">For part B, I decided to only have 3 </w:t>
+      </w:r>
+      <w:r>
+        <w:t>neurons</w:t>
+      </w:r>
+      <w:r>
+        <w:t xml:space="preserve"> in the hidden layer, mak</w:t>
+      </w:r>
+      <w:r>
+        <w:t>ing the network a 4:3:2 MLP.</w:t>
+      </w:r>
+      <w:r>
+        <w:t xml:space="preserve"> The network converged more quickly for part B than part A. The weights from the inputs to the first hidden layer after training were:</w:t>
+      </w:r>
+    </w:p>
+    <w:p/>
+    <w:tbl>
+      <w:tblPr>
+        <w:tblStyle w:val="TableGrid"/>
+        <w:tblW w:w="0" w:type="auto"/>
+        <w:tblLook w:val="04A0" w:firstRow="1" w:lastRow="0" w:firstColumn="1" w:lastColumn="0" w:noHBand="0" w:noVBand="1"/>
+      </w:tblPr>
+      <w:tblGrid>
+        <w:gridCol w:w="1840"/>
+        <w:gridCol w:w="2023"/>
+        <w:gridCol w:w="2023"/>
+        <w:gridCol w:w="1732"/>
+        <w:gridCol w:w="1732"/>
+      </w:tblGrid>
+      <w:tr>
+        <w:tc>
+          <w:tcPr>
+            <w:tcW w:w="1840" w:type="dxa"/>
+          </w:tcPr>
+          <w:p/>
+        </w:tc>
+        <w:tc>
+          <w:tcPr>
+            <w:tcW w:w="2023" w:type="dxa"/>
+          </w:tcPr>
+          <w:p>
+            <w:pPr>
+              <w:rPr>
+                <w:vertAlign w:val="subscript"/>
+              </w:rPr>
+            </w:pPr>
+            <w:r>
+              <w:t>From x</w:t>
+            </w:r>
+            <w:r>
+              <w:rPr>
+                <w:vertAlign w:val="subscript"/>
+              </w:rPr>
+              <w:t>1</w:t>
+            </w:r>
+          </w:p>
+        </w:tc>
+        <w:tc>
+          <w:tcPr>
+            <w:tcW w:w="2023" w:type="dxa"/>
+          </w:tcPr>
+          <w:p>
+            <w:pPr>
+              <w:rPr>
+                <w:vertAlign w:val="subscript"/>
+              </w:rPr>
+            </w:pPr>
+            <w:r>
+              <w:t>From x</w:t>
+            </w:r>
+            <w:r>
+              <w:rPr>
+                <w:vertAlign w:val="subscript"/>
+              </w:rPr>
+              <w:t>2</w:t>
+            </w:r>
+          </w:p>
+        </w:tc>
+        <w:tc>
+          <w:tcPr>
+            <w:tcW w:w="1732" w:type="dxa"/>
+          </w:tcPr>
+          <w:p>
+            <w:pPr>
+              <w:rPr>
+                <w:vertAlign w:val="subscript"/>
+              </w:rPr>
+            </w:pPr>
+            <w:r>
+              <w:t>From x</w:t>
+            </w:r>
+            <w:r>
+              <w:rPr>
+                <w:vertAlign w:val="subscript"/>
+              </w:rPr>
+              <w:t>3</w:t>
+            </w:r>
+          </w:p>
+        </w:tc>
+        <w:tc>
+          <w:tcPr>
+            <w:tcW w:w="1732" w:type="dxa"/>
+          </w:tcPr>
+          <w:p>
+            <w:r>
+              <w:t>From x</w:t>
+            </w:r>
+            <w:r>
+              <w:rPr>
+                <w:vertAlign w:val="subscript"/>
+              </w:rPr>
+              <w:t>4</w:t>
+            </w:r>
+          </w:p>
+        </w:tc>
+      </w:tr>
+      <w:tr>
+        <w:tc>
+          <w:tcPr>
+            <w:tcW w:w="1840" w:type="dxa"/>
+          </w:tcPr>
+          <w:p>
+            <w:r>
+              <w:t>w</w:t>
+            </w:r>
+            <w:r>
+              <w:rPr>
+                <w:vertAlign w:val="subscript"/>
+              </w:rPr>
+              <w:t>1</w:t>
+            </w:r>
+          </w:p>
+        </w:tc>
+        <w:tc>
+          <w:tcPr>
+            <w:tcW w:w="2023" w:type="dxa"/>
+          </w:tcPr>
+          <w:p>
+            <w:r>
+              <w:t>0.1032</w:t>
+            </w:r>
+          </w:p>
+        </w:tc>
+        <w:tc>
+          <w:tcPr>
+            <w:tcW w:w="2023" w:type="dxa"/>
+          </w:tcPr>
+          <w:p>
+            <w:r>
+              <w:t>-0.6229</w:t>
+            </w:r>
+          </w:p>
+        </w:tc>
+        <w:tc>
+          <w:tcPr>
+            <w:tcW w:w="1732" w:type="dxa"/>
+          </w:tcPr>
+          <w:p>
+            <w:r>
+              <w:t>0.1025</w:t>
+            </w:r>
+          </w:p>
+        </w:tc>
+        <w:tc>
+          <w:tcPr>
+            <w:tcW w:w="1732" w:type="dxa"/>
+          </w:tcPr>
+          <w:p>
+            <w:r>
+              <w:t>-1.2441</w:t>
+            </w:r>
+          </w:p>
+        </w:tc>
+      </w:tr>
+      <w:tr>
+        <w:tc>
+          <w:tcPr>
+            <w:tcW w:w="1840" w:type="dxa"/>
+          </w:tcPr>
+          <w:p>
+            <w:r>
+              <w:t>w</w:t>
+            </w:r>
+            <w:r>
+              <w:rPr>
+                <w:vertAlign w:val="subscript"/>
+              </w:rPr>
+              <w:t>2</w:t>
+            </w:r>
+          </w:p>
+        </w:tc>
+        <w:tc>
+          <w:tcPr>
+            <w:tcW w:w="2023" w:type="dxa"/>
+          </w:tcPr>
+          <w:p>
+            <w:r>
+              <w:t>0.1491</w:t>
+            </w:r>
+          </w:p>
+        </w:tc>
+        <w:tc>
+          <w:tcPr>
+            <w:tcW w:w="2023" w:type="dxa"/>
+          </w:tcPr>
+          <w:p>
+            <w:r>
+              <w:t>-0.4094</w:t>
+            </w:r>
+          </w:p>
+        </w:tc>
+        <w:tc>
+          <w:tcPr>
+            <w:tcW w:w="1732" w:type="dxa"/>
+          </w:tcPr>
+          <w:p>
+            <w:r>
+              <w:t>0.0462</w:t>
+            </w:r>
+          </w:p>
+        </w:tc>
+        <w:tc>
+          <w:tcPr>
+            <w:tcW w:w="1732" w:type="dxa"/>
+          </w:tcPr>
+          <w:p>
+            <w:r>
+              <w:t>-1.092</w:t>
+            </w:r>
+          </w:p>
+        </w:tc>
+      </w:tr>
+      <w:tr>
+        <w:tc>
+          <w:tcPr>
+            <w:tcW w:w="1840" w:type="dxa"/>
+          </w:tcPr>
+          <w:p>
+            <w:r>
+              <w:t>w</w:t>
+            </w:r>
+            <w:r>
+              <w:rPr>
+                <w:vertAlign w:val="subscript"/>
+              </w:rPr>
+              <w:t>3</w:t>
+            </w:r>
+          </w:p>
+        </w:tc>
+        <w:tc>
+          <w:tcPr>
+            <w:tcW w:w="2023" w:type="dxa"/>
+          </w:tcPr>
+          <w:p>
+            <w:r>
+              <w:t>0.1696</w:t>
+            </w:r>
+          </w:p>
+        </w:tc>
+        <w:tc>
+          <w:tcPr>
+            <w:tcW w:w="2023" w:type="dxa"/>
+          </w:tcPr>
+          <w:p>
+            <w:r>
+              <w:t>-0.589</w:t>
+            </w:r>
+          </w:p>
+        </w:tc>
+        <w:tc>
+          <w:tcPr>
+            <w:tcW w:w="1732" w:type="dxa"/>
+          </w:tcPr>
+          <w:p>
+            <w:r>
+              <w:t>0.16</w:t>
+            </w:r>
+          </w:p>
+        </w:tc>
+        <w:tc>
+          <w:tcPr>
+            <w:tcW w:w="1732" w:type="dxa"/>
+          </w:tcPr>
+          <w:p>
+            <w:r>
+              <w:t>-1.1416</w:t>
+            </w:r>
+          </w:p>
+        </w:tc>
+      </w:tr>
+    </w:tbl>
+    <w:p/>
+    <w:p>
+      <w:r>
+        <w:t>The bias of the 3 neurons in the hidden layer were:</w:t>
+      </w:r>
+    </w:p>
+    <w:tbl>
+      <w:tblPr>
+        <w:tblStyle w:val="TableGrid"/>
+        <w:tblW w:w="0" w:type="auto"/>
+        <w:tblLook w:val="04A0" w:firstRow="1" w:lastRow="0" w:firstColumn="1" w:lastColumn="0" w:noHBand="0" w:noVBand="1"/>
+      </w:tblPr>
+      <w:tblGrid>
+        <w:gridCol w:w="3116"/>
+        <w:gridCol w:w="3117"/>
+      </w:tblGrid>
+      <w:tr>
+        <w:tc>
+          <w:tcPr>
+            <w:tcW w:w="3116" w:type="dxa"/>
+          </w:tcPr>
+          <w:p/>
+        </w:tc>
+        <w:tc>
+          <w:tcPr>
+            <w:tcW w:w="3117" w:type="dxa"/>
+          </w:tcPr>
+          <w:p>
+            <w:pPr>
+              <w:rPr>
+                <w:vertAlign w:val="subscript"/>
+              </w:rPr>
+            </w:pPr>
+            <w:r>
+              <w:t>Bias</w:t>
+            </w:r>
+          </w:p>
+        </w:tc>
+      </w:tr>
+      <w:tr>
+        <w:tc>
+          <w:tcPr>
+            <w:tcW w:w="3116" w:type="dxa"/>
+          </w:tcPr>
+          <w:p>
+            <w:r>
+              <w:t>b</w:t>
+            </w:r>
+            <w:r>
+              <w:rPr>
+                <w:vertAlign w:val="subscript"/>
+              </w:rPr>
+              <w:t>1</w:t>
+            </w:r>
+          </w:p>
+        </w:tc>
+        <w:tc>
+          <w:tcPr>
+            <w:tcW w:w="3117" w:type="dxa"/>
+          </w:tcPr>
+          <w:p>
+            <w:r>
+              <w:t>0.2861</w:t>
+            </w:r>
+          </w:p>
+        </w:tc>
+      </w:tr>
+      <w:tr>
+        <w:tc>
+          <w:tcPr>
+            <w:tcW w:w="3116" w:type="dxa"/>
+          </w:tcPr>
+          <w:p>
+            <w:r>
+              <w:t>b</w:t>
+            </w:r>
+            <w:r>
+              <w:rPr>
+                <w:vertAlign w:val="subscript"/>
+              </w:rPr>
+              <w:t>2</w:t>
+            </w:r>
+          </w:p>
+        </w:tc>
+        <w:tc>
+          <w:tcPr>
+            <w:tcW w:w="3117" w:type="dxa"/>
+          </w:tcPr>
+          <w:p>
+            <w:r>
+              <w:t>1.3899</w:t>
+            </w:r>
+          </w:p>
+        </w:tc>
+      </w:tr>
+      <w:tr>
+        <w:tc>
+          <w:tcPr>
+            <w:tcW w:w="3116" w:type="dxa"/>
+          </w:tcPr>
+          <w:p>
+            <w:r>
+              <w:t>b</w:t>
+            </w:r>
+            <w:r>
+              <w:rPr>
+                <w:vertAlign w:val="subscript"/>
+              </w:rPr>
+              <w:t>3</w:t>
+            </w:r>
+          </w:p>
+        </w:tc>
+        <w:tc>
+          <w:tcPr>
+            <w:tcW w:w="3117" w:type="dxa"/>
+          </w:tcPr>
+          <w:p>
+            <w:r>
+              <w:t>0.7905</w:t>
+            </w:r>
+          </w:p>
+        </w:tc>
+      </w:tr>
+    </w:tbl>
+    <w:p/>
+    <w:p>
+      <w:r>
+        <w:t>The second set of weights, from the hidden layer to the output layer were:</w:t>
+      </w:r>
+    </w:p>
+    <w:tbl>
+      <w:tblPr>
+        <w:tblStyle w:val="TableGrid"/>
+        <w:tblW w:w="0" w:type="auto"/>
+        <w:tblLook w:val="04A0" w:firstRow="1" w:lastRow="0" w:firstColumn="1" w:lastColumn="0" w:noHBand="0" w:noVBand="1"/>
+      </w:tblPr>
+      <w:tblGrid>
+        <w:gridCol w:w="1840"/>
+        <w:gridCol w:w="2023"/>
+        <w:gridCol w:w="2023"/>
+        <w:gridCol w:w="1732"/>
+      </w:tblGrid>
+      <w:tr>
+        <w:tc>
+          <w:tcPr>
+            <w:tcW w:w="1840" w:type="dxa"/>
+          </w:tcPr>
+          <w:p/>
+        </w:tc>
+        <w:tc>
+          <w:tcPr>
+            <w:tcW w:w="2023" w:type="dxa"/>
+          </w:tcPr>
+          <w:p>
+            <w:pPr>
+              <w:rPr>
+                <w:vertAlign w:val="subscript"/>
+              </w:rPr>
+            </w:pPr>
+            <w:r>
+              <w:t>From x</w:t>
+            </w:r>
+            <w:r>
+              <w:rPr>
+                <w:vertAlign w:val="subscript"/>
+              </w:rPr>
+              <w:t>1</w:t>
+            </w:r>
+          </w:p>
+        </w:tc>
+        <w:tc>
+          <w:tcPr>
+            <w:tcW w:w="2023" w:type="dxa"/>
+          </w:tcPr>
+          <w:p>
+            <w:pPr>
+              <w:rPr>
+                <w:vertAlign w:val="subscript"/>
+              </w:rPr>
+            </w:pPr>
+            <w:r>
+              <w:t>From x</w:t>
+            </w:r>
+            <w:r>
+              <w:rPr>
+                <w:vertAlign w:val="subscript"/>
+              </w:rPr>
+              <w:t>2</w:t>
+            </w:r>
+          </w:p>
+        </w:tc>
+        <w:tc>
+          <w:tcPr>
+            <w:tcW w:w="1732" w:type="dxa"/>
+          </w:tcPr>
+          <w:p>
+            <w:pPr>
+              <w:rPr>
+                <w:vertAlign w:val="subscript"/>
+              </w:rPr>
+            </w:pPr>
+            <w:r>
+              <w:t>From x</w:t>
+            </w:r>
+            <w:r>
+              <w:rPr>
+                <w:vertAlign w:val="subscript"/>
+              </w:rPr>
+              <w:t>3</w:t>
+            </w:r>
+          </w:p>
+        </w:tc>
+      </w:tr>
+      <w:tr>
+        <w:tc>
+          <w:tcPr>
+            <w:tcW w:w="1840" w:type="dxa"/>
+          </w:tcPr>
+          <w:p>
+            <w:r>
+              <w:t>w</w:t>
+            </w:r>
+            <w:r>
+              <w:rPr>
+                <w:vertAlign w:val="subscript"/>
+              </w:rPr>
+              <w:t>1</w:t>
+            </w:r>
+          </w:p>
+        </w:tc>
+        <w:tc>
+          <w:tcPr>
+            <w:tcW w:w="2023" w:type="dxa"/>
+          </w:tcPr>
+          <w:p>
+            <w:r>
+              <w:t>1.1443</w:t>
+            </w:r>
+          </w:p>
+        </w:tc>
+        <w:tc>
+          <w:tcPr>
+            <w:tcW w:w="2023" w:type="dxa"/>
+          </w:tcPr>
+          <w:p>
+            <w:r>
+              <w:t>1.2543</w:t>
+            </w:r>
+          </w:p>
+        </w:tc>
+        <w:tc>
+          <w:tcPr>
+            <w:tcW w:w="1732" w:type="dxa"/>
+          </w:tcPr>
+          <w:p>
+            <w:r>
+              <w:t>1.117</w:t>
+            </w:r>
+          </w:p>
+        </w:tc>
+      </w:tr>
+      <w:tr>
+        <w:tc>
+          <w:tcPr>
+            <w:tcW w:w="1840" w:type="dxa"/>
+          </w:tcPr>
+          <w:p>
+            <w:r>
+              <w:t>w</w:t>
+            </w:r>
+            <w:r>
+              <w:rPr>
+                <w:vertAlign w:val="subscript"/>
+              </w:rPr>
+              <w:t>2</w:t>
+            </w:r>
+          </w:p>
+        </w:tc>
+        <w:tc>
+          <w:tcPr>
+            <w:tcW w:w="2023" w:type="dxa"/>
+          </w:tcPr>
+          <w:p>
+            <w:r>
+              <w:t>-1.5434</w:t>
+            </w:r>
+          </w:p>
+        </w:tc>
+        <w:tc>
+          <w:tcPr>
+            <w:tcW w:w="2023" w:type="dxa"/>
+          </w:tcPr>
+          <w:p>
+            <w:r>
+              <w:t>-1.4078</w:t>
+            </w:r>
+          </w:p>
+        </w:tc>
+        <w:tc>
+          <w:tcPr>
+            <w:tcW w:w="1732" w:type="dxa"/>
+          </w:tcPr>
+          <w:p>
+            <w:r>
+              <w:t>-1.2786</w:t>
+            </w:r>
+          </w:p>
+        </w:tc>
+      </w:tr>
+    </w:tbl>
+    <w:p/>
+    <w:p>
+      <w:r>
+        <w:t>And the bias of the neurons in the output layer:</w:t>
+      </w:r>
+    </w:p>
+    <w:tbl>
+      <w:tblPr>
+        <w:tblStyle w:val="TableGrid"/>
+        <w:tblW w:w="0" w:type="auto"/>
+        <w:tblLook w:val="04A0" w:firstRow="1" w:lastRow="0" w:firstColumn="1" w:lastColumn="0" w:noHBand="0" w:noVBand="1"/>
+      </w:tblPr>
+      <w:tblGrid>
+        <w:gridCol w:w="3116"/>
+        <w:gridCol w:w="3117"/>
+      </w:tblGrid>
+      <w:tr>
+        <w:tc>
+          <w:tcPr>
+            <w:tcW w:w="3116" w:type="dxa"/>
+          </w:tcPr>
+          <w:p/>
+        </w:tc>
+        <w:tc>
+          <w:tcPr>
+            <w:tcW w:w="3117" w:type="dxa"/>
+          </w:tcPr>
+          <w:p>
+            <w:pPr>
+              <w:rPr>
+                <w:vertAlign w:val="subscript"/>
+              </w:rPr>
+            </w:pPr>
+            <w:r>
+              <w:t>Bias</w:t>
+            </w:r>
+          </w:p>
+        </w:tc>
+      </w:tr>
+      <w:tr>
+        <w:tc>
+          <w:tcPr>
+            <w:tcW w:w="3116" w:type="dxa"/>
+          </w:tcPr>
+          <w:p>
+            <w:r>
+              <w:t>b</w:t>
+            </w:r>
+            <w:r>
+              <w:rPr>
+                <w:vertAlign w:val="subscript"/>
+              </w:rPr>
+              <w:t>1</w:t>
+            </w:r>
+          </w:p>
+        </w:tc>
+        <w:tc>
+          <w:tcPr>
+            <w:tcW w:w="3117" w:type="dxa"/>
+          </w:tcPr>
+          <w:p>
+            <w:r>
+              <w:t>1.8517</w:t>
+            </w:r>
+          </w:p>
+        </w:tc>
+      </w:tr>
+      <w:tr>
+        <w:tc>
+          <w:tcPr>
+            <w:tcW w:w="3116" w:type="dxa"/>
+          </w:tcPr>
+          <w:p>
+            <w:r>
+              <w:t>b</w:t>
+            </w:r>
+            <w:r>
+              <w:rPr>
+                <w:vertAlign w:val="subscript"/>
+              </w:rPr>
+              <w:t>2</w:t>
+            </w:r>
+          </w:p>
+        </w:tc>
+        <w:tc>
+          <w:tcPr>
+            <w:tcW w:w="3117" w:type="dxa"/>
+          </w:tcPr>
+          <w:p>
+            <w:r>
+              <w:t>-1.6488</w:t>
+            </w:r>
+          </w:p>
+        </w:tc>
+      </w:tr>
+    </w:tbl>
+    <w:p/>
+    <w:p>
+      <w:r>
+        <w:t>Part B also asked us to set aside the first 100 samples from each class to test our network. After training the network to obtain the above weights and biases, the testing resulted in an accuracy of 200/200 = 100%</w:t>
+      </w:r>
       <w:bookmarkStart w:id="0" w:name="_GoBack"/>
       <w:bookmarkEnd w:id="0"/>
     </w:p>
@@ -2635,6 +3205,28 @@
       <w:szCs w:val="26"/>
     </w:rPr>
   </w:style>
+  <w:style w:type="paragraph" w:styleId="Heading3">
+    <w:name w:val="heading 3"/>
+    <w:basedOn w:val="Normal"/>
+    <w:next w:val="Normal"/>
+    <w:link w:val="Heading3Char"/>
+    <w:uiPriority w:val="9"/>
+    <w:unhideWhenUsed/>
+    <w:qFormat/>
+    <w:rsid w:val="00C71FAD"/>
+    <w:pPr>
+      <w:keepNext/>
+      <w:keepLines/>
+      <w:spacing w:before="40" w:after="0"/>
+      <w:outlineLvl w:val="2"/>
+    </w:pPr>
+    <w:rPr>
+      <w:rFonts w:asciiTheme="majorHAnsi" w:eastAsiaTheme="majorEastAsia" w:hAnsiTheme="majorHAnsi" w:cstheme="majorBidi"/>
+      <w:color w:val="1F3763" w:themeColor="accent1" w:themeShade="7F"/>
+      <w:sz w:val="24"/>
+      <w:szCs w:val="24"/>
+    </w:rPr>
+  </w:style>
   <w:style w:type="character" w:default="1" w:styleId="DefaultParagraphFont">
     <w:name w:val="Default Paragraph Font"/>
     <w:uiPriority w:val="1"/>
@@ -2748,6 +3340,19 @@
         <w:insideV w:val="single" w:sz="4" w:space="0" w:color="auto"/>
       </w:tblBorders>
     </w:tblPr>
+  </w:style>
+  <w:style w:type="character" w:customStyle="1" w:styleId="Heading3Char">
+    <w:name w:val="Heading 3 Char"/>
+    <w:basedOn w:val="DefaultParagraphFont"/>
+    <w:link w:val="Heading3"/>
+    <w:uiPriority w:val="9"/>
+    <w:rsid w:val="00C71FAD"/>
+    <w:rPr>
+      <w:rFonts w:asciiTheme="majorHAnsi" w:eastAsiaTheme="majorEastAsia" w:hAnsiTheme="majorHAnsi" w:cstheme="majorBidi"/>
+      <w:color w:val="1F3763" w:themeColor="accent1" w:themeShade="7F"/>
+      <w:sz w:val="24"/>
+      <w:szCs w:val="24"/>
+    </w:rPr>
   </w:style>
 </w:styles>
 </file>
@@ -3052,7 +3657,7 @@
 </file>
 
 <file path=customXml/itemProps1.xml><?xml version="1.0" encoding="utf-8"?>
-<ds:datastoreItem xmlns:ds="http://schemas.openxmlformats.org/officeDocument/2006/customXml" ds:itemID="{169960BD-C16D-49C4-A75A-9402571CC44E}">
+<ds:datastoreItem xmlns:ds="http://schemas.openxmlformats.org/officeDocument/2006/customXml" ds:itemID="{D49884E3-082F-44AC-9245-F6F765FB37C8}">
   <ds:schemaRefs>
     <ds:schemaRef ds:uri="http://schemas.openxmlformats.org/officeDocument/2006/bibliography"/>
   </ds:schemaRefs>

</xml_diff>